<commit_message>
update constraint terms table
</commit_message>
<xml_diff>
--- a/documentation/Constraint Terms.docx
+++ b/documentation/Constraint Terms.docx
@@ -152,11 +152,11 @@
         <w:tblLook w:val="04A0" w:firstRow="1" w:lastRow="0" w:firstColumn="1" w:lastColumn="0" w:noHBand="0" w:noVBand="1"/>
       </w:tblPr>
       <w:tblGrid>
-        <w:gridCol w:w="4744"/>
-        <w:gridCol w:w="1447"/>
-        <w:gridCol w:w="1235"/>
-        <w:gridCol w:w="1236"/>
-        <w:gridCol w:w="1236"/>
+        <w:gridCol w:w="4745"/>
+        <w:gridCol w:w="1406"/>
+        <w:gridCol w:w="1249"/>
+        <w:gridCol w:w="1249"/>
+        <w:gridCol w:w="1249"/>
       </w:tblGrid>
       <w:tr>
         <w:tc>
@@ -345,7 +345,6 @@
                 <w:spacing w:val="-2"/>
               </w:rPr>
             </w:pPr>
-            <w:proofErr w:type="spellStart"/>
             <w:r>
               <w:rPr>
                 <w:rFonts w:ascii="Consolas" w:hAnsi="Consolas" w:cs="Consolas"/>
@@ -355,7 +354,6 @@
               </w:rPr>
               <w:t>generalized_coordinate_deviation</w:t>
             </w:r>
-            <w:proofErr w:type="spellEnd"/>
           </w:p>
         </w:tc>
         <w:tc>
@@ -484,7 +482,6 @@
                 <w:spacing w:val="-2"/>
               </w:rPr>
             </w:pPr>
-            <w:proofErr w:type="spellStart"/>
             <w:r>
               <w:rPr>
                 <w:rFonts w:ascii="Consolas" w:hAnsi="Consolas" w:cs="Consolas"/>
@@ -494,7 +491,6 @@
               </w:rPr>
               <w:t>generalized_coordinate_value</w:t>
             </w:r>
-            <w:proofErr w:type="spellEnd"/>
           </w:p>
         </w:tc>
         <w:tc>
@@ -623,7 +619,6 @@
                 <w:spacing w:val="-2"/>
               </w:rPr>
             </w:pPr>
-            <w:proofErr w:type="spellStart"/>
             <w:r>
               <w:rPr>
                 <w:rFonts w:ascii="Consolas" w:hAnsi="Consolas" w:cs="Consolas"/>
@@ -633,7 +628,6 @@
               </w:rPr>
               <w:t>generalized_coordinate_periodicity</w:t>
             </w:r>
-            <w:proofErr w:type="spellEnd"/>
           </w:p>
         </w:tc>
         <w:tc>
@@ -759,7 +753,6 @@
                 <w:spacing w:val="-2"/>
               </w:rPr>
             </w:pPr>
-            <w:proofErr w:type="spellStart"/>
             <w:r>
               <w:rPr>
                 <w:rFonts w:ascii="Consolas" w:hAnsi="Consolas" w:cs="Consolas"/>
@@ -769,7 +762,6 @@
               </w:rPr>
               <w:t>initial_generalized_coordinate_deviation</w:t>
             </w:r>
-            <w:proofErr w:type="spellEnd"/>
           </w:p>
         </w:tc>
         <w:tc>
@@ -898,7 +890,6 @@
                 <w:spacing w:val="-2"/>
               </w:rPr>
             </w:pPr>
-            <w:proofErr w:type="spellStart"/>
             <w:r>
               <w:rPr>
                 <w:rFonts w:ascii="Consolas" w:hAnsi="Consolas" w:cs="Consolas"/>
@@ -908,7 +899,6 @@
               </w:rPr>
               <w:t>initial_generalized_coordinate_value</w:t>
             </w:r>
-            <w:proofErr w:type="spellEnd"/>
           </w:p>
         </w:tc>
         <w:tc>
@@ -1037,7 +1027,6 @@
                 <w:spacing w:val="-2"/>
               </w:rPr>
             </w:pPr>
-            <w:proofErr w:type="spellStart"/>
             <w:r>
               <w:rPr>
                 <w:rFonts w:ascii="Consolas" w:hAnsi="Consolas" w:cs="Consolas"/>
@@ -1047,7 +1036,6 @@
               </w:rPr>
               <w:t>final_generalized_coordinate_deviation</w:t>
             </w:r>
-            <w:proofErr w:type="spellEnd"/>
           </w:p>
         </w:tc>
         <w:tc>
@@ -1176,7 +1164,6 @@
                 <w:spacing w:val="-2"/>
               </w:rPr>
             </w:pPr>
-            <w:proofErr w:type="spellStart"/>
             <w:r>
               <w:rPr>
                 <w:rFonts w:ascii="Consolas" w:hAnsi="Consolas" w:cs="Consolas"/>
@@ -1186,7 +1173,6 @@
               </w:rPr>
               <w:t>final_generalized_coordinate_value</w:t>
             </w:r>
-            <w:proofErr w:type="spellEnd"/>
           </w:p>
         </w:tc>
         <w:tc>
@@ -1315,7 +1301,6 @@
                 <w:spacing w:val="-2"/>
               </w:rPr>
             </w:pPr>
-            <w:proofErr w:type="spellStart"/>
             <w:r>
               <w:rPr>
                 <w:rFonts w:ascii="Consolas" w:hAnsi="Consolas" w:cs="Consolas"/>
@@ -1325,7 +1310,6 @@
               </w:rPr>
               <w:t>generalized_speed_deviation</w:t>
             </w:r>
-            <w:proofErr w:type="spellEnd"/>
           </w:p>
         </w:tc>
         <w:tc>
@@ -1454,7 +1438,6 @@
                 <w:spacing w:val="-2"/>
               </w:rPr>
             </w:pPr>
-            <w:proofErr w:type="spellStart"/>
             <w:r>
               <w:rPr>
                 <w:rFonts w:ascii="Consolas" w:hAnsi="Consolas" w:cs="Consolas"/>
@@ -1464,7 +1447,6 @@
               </w:rPr>
               <w:t>generalized_speed_value</w:t>
             </w:r>
-            <w:proofErr w:type="spellEnd"/>
           </w:p>
         </w:tc>
         <w:tc>
@@ -1593,7 +1575,6 @@
                 <w:spacing w:val="-2"/>
               </w:rPr>
             </w:pPr>
-            <w:proofErr w:type="spellStart"/>
             <w:r>
               <w:rPr>
                 <w:rFonts w:ascii="Consolas" w:hAnsi="Consolas" w:cs="Consolas"/>
@@ -1603,7 +1584,6 @@
               </w:rPr>
               <w:t>generalized_speed_periodicity</w:t>
             </w:r>
-            <w:proofErr w:type="spellEnd"/>
           </w:p>
         </w:tc>
         <w:tc>
@@ -1729,7 +1709,6 @@
                 <w:spacing w:val="-2"/>
               </w:rPr>
             </w:pPr>
-            <w:proofErr w:type="spellStart"/>
             <w:r>
               <w:rPr>
                 <w:rFonts w:ascii="Consolas" w:hAnsi="Consolas" w:cs="Consolas"/>
@@ -1739,7 +1718,6 @@
               </w:rPr>
               <w:t>initial_generalized_speed_deviation</w:t>
             </w:r>
-            <w:proofErr w:type="spellEnd"/>
           </w:p>
         </w:tc>
         <w:tc>
@@ -1868,7 +1846,6 @@
                 <w:spacing w:val="-2"/>
               </w:rPr>
             </w:pPr>
-            <w:proofErr w:type="spellStart"/>
             <w:r>
               <w:rPr>
                 <w:rFonts w:ascii="Consolas" w:hAnsi="Consolas" w:cs="Consolas"/>
@@ -1878,7 +1855,6 @@
               </w:rPr>
               <w:t>initial_generalized_speed_value</w:t>
             </w:r>
-            <w:proofErr w:type="spellEnd"/>
           </w:p>
         </w:tc>
         <w:tc>
@@ -2007,7 +1983,6 @@
                 <w:spacing w:val="-2"/>
               </w:rPr>
             </w:pPr>
-            <w:proofErr w:type="spellStart"/>
             <w:r>
               <w:rPr>
                 <w:rFonts w:ascii="Consolas" w:hAnsi="Consolas" w:cs="Consolas"/>
@@ -2017,7 +1992,6 @@
               </w:rPr>
               <w:t>final_generalized_speed_deviation</w:t>
             </w:r>
-            <w:proofErr w:type="spellEnd"/>
           </w:p>
         </w:tc>
         <w:tc>
@@ -2146,7 +2120,6 @@
                 <w:spacing w:val="-2"/>
               </w:rPr>
             </w:pPr>
-            <w:proofErr w:type="spellStart"/>
             <w:r>
               <w:rPr>
                 <w:rFonts w:ascii="Consolas" w:hAnsi="Consolas" w:cs="Consolas"/>
@@ -2156,7 +2129,6 @@
               </w:rPr>
               <w:t>final_generalized_speed_value</w:t>
             </w:r>
-            <w:proofErr w:type="spellEnd"/>
           </w:p>
         </w:tc>
         <w:tc>
@@ -2285,7 +2257,6 @@
                 <w:spacing w:val="-2"/>
               </w:rPr>
             </w:pPr>
-            <w:proofErr w:type="spellStart"/>
             <w:r>
               <w:rPr>
                 <w:rFonts w:ascii="Consolas" w:hAnsi="Consolas" w:cs="Consolas"/>
@@ -2295,7 +2266,6 @@
               </w:rPr>
               <w:t>generalized_acceleration_deviation</w:t>
             </w:r>
-            <w:proofErr w:type="spellEnd"/>
           </w:p>
         </w:tc>
         <w:tc>
@@ -2424,7 +2394,6 @@
                 <w:spacing w:val="-2"/>
               </w:rPr>
             </w:pPr>
-            <w:proofErr w:type="spellStart"/>
             <w:r>
               <w:rPr>
                 <w:rFonts w:ascii="Consolas" w:hAnsi="Consolas" w:cs="Consolas"/>
@@ -2434,7 +2403,6 @@
               </w:rPr>
               <w:t>generalized_acceleration_value</w:t>
             </w:r>
-            <w:proofErr w:type="spellEnd"/>
           </w:p>
         </w:tc>
         <w:tc>
@@ -2563,7 +2531,6 @@
                 <w:spacing w:val="-2"/>
               </w:rPr>
             </w:pPr>
-            <w:proofErr w:type="spellStart"/>
             <w:r>
               <w:rPr>
                 <w:rFonts w:ascii="Consolas" w:hAnsi="Consolas" w:cs="Consolas"/>
@@ -2573,7 +2540,6 @@
               </w:rPr>
               <w:t>marker_position_deviation</w:t>
             </w:r>
-            <w:proofErr w:type="spellEnd"/>
           </w:p>
         </w:tc>
         <w:tc>
@@ -2701,7 +2667,6 @@
                 <w:spacing w:val="-2"/>
               </w:rPr>
             </w:pPr>
-            <w:proofErr w:type="spellStart"/>
             <w:r>
               <w:rPr>
                 <w:rFonts w:ascii="Consolas" w:hAnsi="Consolas" w:cs="Consolas"/>
@@ -2711,7 +2676,6 @@
               </w:rPr>
               <w:t>marker_position_value</w:t>
             </w:r>
-            <w:proofErr w:type="spellEnd"/>
           </w:p>
         </w:tc>
         <w:tc>
@@ -2839,7 +2803,6 @@
                 <w:spacing w:val="-2"/>
               </w:rPr>
             </w:pPr>
-            <w:proofErr w:type="spellStart"/>
             <w:r>
               <w:rPr>
                 <w:rFonts w:ascii="Consolas" w:hAnsi="Consolas" w:cs="Consolas"/>
@@ -2849,7 +2812,6 @@
               </w:rPr>
               <w:t>marker_position_periodicity</w:t>
             </w:r>
-            <w:proofErr w:type="spellEnd"/>
           </w:p>
         </w:tc>
         <w:tc>
@@ -2977,7 +2939,6 @@
                 <w:spacing w:val="-2"/>
               </w:rPr>
             </w:pPr>
-            <w:proofErr w:type="spellStart"/>
             <w:r>
               <w:rPr>
                 <w:rFonts w:ascii="Consolas" w:hAnsi="Consolas" w:cs="Consolas"/>
@@ -2987,7 +2948,6 @@
               </w:rPr>
               <w:t>initial_marker_position_deviation</w:t>
             </w:r>
-            <w:proofErr w:type="spellEnd"/>
           </w:p>
         </w:tc>
         <w:tc>
@@ -3116,7 +3076,6 @@
                 <w:spacing w:val="-2"/>
               </w:rPr>
             </w:pPr>
-            <w:proofErr w:type="spellStart"/>
             <w:r>
               <w:rPr>
                 <w:rFonts w:ascii="Consolas" w:hAnsi="Consolas" w:cs="Consolas"/>
@@ -3126,7 +3085,6 @@
               </w:rPr>
               <w:t>initial_marker_position_value</w:t>
             </w:r>
-            <w:proofErr w:type="spellEnd"/>
           </w:p>
         </w:tc>
         <w:tc>
@@ -3255,7 +3213,6 @@
                 <w:spacing w:val="-2"/>
               </w:rPr>
             </w:pPr>
-            <w:proofErr w:type="spellStart"/>
             <w:r>
               <w:rPr>
                 <w:rFonts w:ascii="Consolas" w:hAnsi="Consolas" w:cs="Consolas"/>
@@ -3265,7 +3222,6 @@
               </w:rPr>
               <w:t>final_marker_position_deviation</w:t>
             </w:r>
-            <w:proofErr w:type="spellEnd"/>
           </w:p>
         </w:tc>
         <w:tc>
@@ -3394,7 +3350,6 @@
                 <w:spacing w:val="-2"/>
               </w:rPr>
             </w:pPr>
-            <w:proofErr w:type="spellStart"/>
             <w:r>
               <w:rPr>
                 <w:rFonts w:ascii="Consolas" w:hAnsi="Consolas" w:cs="Consolas"/>
@@ -3404,7 +3359,6 @@
               </w:rPr>
               <w:t>final_marker_position_value</w:t>
             </w:r>
-            <w:proofErr w:type="spellEnd"/>
           </w:p>
         </w:tc>
         <w:tc>
@@ -3533,7 +3487,6 @@
                 <w:spacing w:val="-2"/>
               </w:rPr>
             </w:pPr>
-            <w:proofErr w:type="spellStart"/>
             <w:r>
               <w:rPr>
                 <w:rFonts w:ascii="Consolas" w:hAnsi="Consolas" w:cs="Consolas"/>
@@ -3543,7 +3496,6 @@
               </w:rPr>
               <w:t>marker_velocity_deviation</w:t>
             </w:r>
-            <w:proofErr w:type="spellEnd"/>
           </w:p>
         </w:tc>
         <w:tc>
@@ -3671,7 +3623,6 @@
                 <w:spacing w:val="-2"/>
               </w:rPr>
             </w:pPr>
-            <w:proofErr w:type="spellStart"/>
             <w:r>
               <w:rPr>
                 <w:rFonts w:ascii="Consolas" w:hAnsi="Consolas" w:cs="Consolas"/>
@@ -3681,7 +3632,6 @@
               </w:rPr>
               <w:t>marker_velocity_value</w:t>
             </w:r>
-            <w:proofErr w:type="spellEnd"/>
           </w:p>
         </w:tc>
         <w:tc>
@@ -3809,7 +3759,6 @@
                 <w:spacing w:val="-2"/>
               </w:rPr>
             </w:pPr>
-            <w:proofErr w:type="spellStart"/>
             <w:r>
               <w:rPr>
                 <w:rFonts w:ascii="Consolas" w:hAnsi="Consolas" w:cs="Consolas"/>
@@ -3819,7 +3768,6 @@
               </w:rPr>
               <w:t>marker_velocity_periodicity</w:t>
             </w:r>
-            <w:proofErr w:type="spellEnd"/>
           </w:p>
         </w:tc>
         <w:tc>
@@ -3947,7 +3895,6 @@
                 <w:spacing w:val="-2"/>
               </w:rPr>
             </w:pPr>
-            <w:proofErr w:type="spellStart"/>
             <w:r>
               <w:rPr>
                 <w:rFonts w:ascii="Consolas" w:hAnsi="Consolas" w:cs="Consolas"/>
@@ -3957,7 +3904,6 @@
               </w:rPr>
               <w:t>initial_marker_velocity_deviation</w:t>
             </w:r>
-            <w:proofErr w:type="spellEnd"/>
           </w:p>
         </w:tc>
         <w:tc>
@@ -4086,7 +4032,6 @@
                 <w:spacing w:val="-2"/>
               </w:rPr>
             </w:pPr>
-            <w:proofErr w:type="spellStart"/>
             <w:r>
               <w:rPr>
                 <w:rFonts w:ascii="Consolas" w:hAnsi="Consolas" w:cs="Consolas"/>
@@ -4096,7 +4041,6 @@
               </w:rPr>
               <w:t>initial_marker_velocity_value</w:t>
             </w:r>
-            <w:proofErr w:type="spellEnd"/>
           </w:p>
         </w:tc>
         <w:tc>
@@ -4225,7 +4169,6 @@
                 <w:spacing w:val="-2"/>
               </w:rPr>
             </w:pPr>
-            <w:proofErr w:type="spellStart"/>
             <w:r>
               <w:rPr>
                 <w:rFonts w:ascii="Consolas" w:hAnsi="Consolas" w:cs="Consolas"/>
@@ -4235,7 +4178,6 @@
               </w:rPr>
               <w:t>final_marker_velocity_deviation</w:t>
             </w:r>
-            <w:proofErr w:type="spellEnd"/>
           </w:p>
         </w:tc>
         <w:tc>
@@ -4364,7 +4306,6 @@
                 <w:spacing w:val="-2"/>
               </w:rPr>
             </w:pPr>
-            <w:proofErr w:type="spellStart"/>
             <w:r>
               <w:rPr>
                 <w:rFonts w:ascii="Consolas" w:hAnsi="Consolas" w:cs="Consolas"/>
@@ -4374,7 +4315,6 @@
               </w:rPr>
               <w:t>final_marker_velocity_value</w:t>
             </w:r>
-            <w:proofErr w:type="spellEnd"/>
           </w:p>
         </w:tc>
         <w:tc>
@@ -4503,7 +4443,6 @@
                 <w:spacing w:val="-2"/>
               </w:rPr>
             </w:pPr>
-            <w:proofErr w:type="spellStart"/>
             <w:r>
               <w:rPr>
                 <w:rFonts w:ascii="Consolas" w:hAnsi="Consolas" w:cs="Consolas"/>
@@ -4513,7 +4452,6 @@
               </w:rPr>
               <w:t>body_orientation_deviation</w:t>
             </w:r>
-            <w:proofErr w:type="spellEnd"/>
           </w:p>
         </w:tc>
         <w:tc>
@@ -4641,7 +4579,6 @@
                 <w:spacing w:val="-2"/>
               </w:rPr>
             </w:pPr>
-            <w:proofErr w:type="spellStart"/>
             <w:r>
               <w:rPr>
                 <w:rFonts w:ascii="Consolas" w:hAnsi="Consolas" w:cs="Consolas"/>
@@ -4651,7 +4588,6 @@
               </w:rPr>
               <w:t>body_orientation_value</w:t>
             </w:r>
-            <w:proofErr w:type="spellEnd"/>
           </w:p>
         </w:tc>
         <w:tc>
@@ -4779,7 +4715,6 @@
                 <w:spacing w:val="-2"/>
               </w:rPr>
             </w:pPr>
-            <w:proofErr w:type="spellStart"/>
             <w:r>
               <w:rPr>
                 <w:rFonts w:ascii="Consolas" w:hAnsi="Consolas" w:cs="Consolas"/>
@@ -4789,7 +4724,6 @@
               </w:rPr>
               <w:t>body_orientation_periodicity</w:t>
             </w:r>
-            <w:proofErr w:type="spellEnd"/>
           </w:p>
         </w:tc>
         <w:tc>
@@ -4917,7 +4851,6 @@
                 <w:spacing w:val="-2"/>
               </w:rPr>
             </w:pPr>
-            <w:proofErr w:type="spellStart"/>
             <w:r>
               <w:rPr>
                 <w:rFonts w:ascii="Consolas" w:hAnsi="Consolas" w:cs="Consolas"/>
@@ -4927,7 +4860,6 @@
               </w:rPr>
               <w:t>initial_body_orientation_deviation</w:t>
             </w:r>
-            <w:proofErr w:type="spellEnd"/>
           </w:p>
         </w:tc>
         <w:tc>
@@ -5056,7 +4988,6 @@
                 <w:spacing w:val="-2"/>
               </w:rPr>
             </w:pPr>
-            <w:proofErr w:type="spellStart"/>
             <w:r>
               <w:rPr>
                 <w:rFonts w:ascii="Consolas" w:hAnsi="Consolas" w:cs="Consolas"/>
@@ -5066,7 +4997,6 @@
               </w:rPr>
               <w:t>initial_body_orientation_value</w:t>
             </w:r>
-            <w:proofErr w:type="spellEnd"/>
           </w:p>
         </w:tc>
         <w:tc>
@@ -5195,7 +5125,6 @@
                 <w:spacing w:val="-2"/>
               </w:rPr>
             </w:pPr>
-            <w:proofErr w:type="spellStart"/>
             <w:r>
               <w:rPr>
                 <w:rFonts w:ascii="Consolas" w:hAnsi="Consolas" w:cs="Consolas"/>
@@ -5205,7 +5134,6 @@
               </w:rPr>
               <w:t>final_body_orientation_deviation</w:t>
             </w:r>
-            <w:proofErr w:type="spellEnd"/>
           </w:p>
         </w:tc>
         <w:tc>
@@ -5334,7 +5262,6 @@
                 <w:spacing w:val="-2"/>
               </w:rPr>
             </w:pPr>
-            <w:proofErr w:type="spellStart"/>
             <w:r>
               <w:rPr>
                 <w:rFonts w:ascii="Consolas" w:hAnsi="Consolas" w:cs="Consolas"/>
@@ -5344,7 +5271,6 @@
               </w:rPr>
               <w:t>final_body_orientation_value</w:t>
             </w:r>
-            <w:proofErr w:type="spellEnd"/>
           </w:p>
         </w:tc>
         <w:tc>
@@ -5473,7 +5399,6 @@
                 <w:spacing w:val="-2"/>
               </w:rPr>
             </w:pPr>
-            <w:proofErr w:type="spellStart"/>
             <w:r>
               <w:rPr>
                 <w:rFonts w:ascii="Consolas" w:hAnsi="Consolas" w:cs="Consolas"/>
@@ -5483,7 +5408,6 @@
               </w:rPr>
               <w:t>kinetic_consistency</w:t>
             </w:r>
-            <w:proofErr w:type="spellEnd"/>
           </w:p>
         </w:tc>
         <w:tc>
@@ -5609,7 +5533,6 @@
                 <w:spacing w:val="-2"/>
               </w:rPr>
             </w:pPr>
-            <w:proofErr w:type="spellStart"/>
             <w:r>
               <w:rPr>
                 <w:rFonts w:ascii="Consolas" w:hAnsi="Consolas" w:cs="Consolas"/>
@@ -5619,7 +5542,6 @@
               </w:rPr>
               <w:t>root_segment_residual_load</w:t>
             </w:r>
-            <w:proofErr w:type="spellEnd"/>
           </w:p>
         </w:tc>
         <w:tc>
@@ -5745,25 +5667,14 @@
                 <w:spacing w:val="-2"/>
               </w:rPr>
             </w:pPr>
-            <w:proofErr w:type="spellStart"/>
-            <w:r>
-              <w:rPr>
-                <w:rFonts w:ascii="Consolas" w:hAnsi="Consolas" w:cs="Consolas"/>
-                <w:b w:val="0"/>
-                <w:bCs w:val="0"/>
-                <w:spacing w:val="-2"/>
-              </w:rPr>
-              <w:t>root_segment_residual_load_periodicity</w:t>
-            </w:r>
-            <w:proofErr w:type="spellEnd"/>
-            <w:r>
-              <w:rPr>
-                <w:rFonts w:ascii="Consolas" w:hAnsi="Consolas" w:cs="Consolas"/>
-                <w:b w:val="0"/>
-                <w:bCs w:val="0"/>
-                <w:spacing w:val="-2"/>
-              </w:rPr>
-              <w:t xml:space="preserve"> </w:t>
+            <w:r>
+              <w:rPr>
+                <w:rFonts w:ascii="Consolas" w:hAnsi="Consolas" w:cs="Consolas"/>
+                <w:b w:val="0"/>
+                <w:bCs w:val="0"/>
+                <w:spacing w:val="-2"/>
+              </w:rPr>
+              <w:t xml:space="preserve">root_segment_residual_load_periodicity </w:t>
             </w:r>
           </w:p>
         </w:tc>
@@ -5890,7 +5801,6 @@
                 <w:spacing w:val="-2"/>
               </w:rPr>
             </w:pPr>
-            <w:proofErr w:type="spellStart"/>
             <w:r>
               <w:rPr>
                 <w:rFonts w:ascii="Consolas" w:hAnsi="Consolas" w:cs="Consolas"/>
@@ -5900,7 +5810,6 @@
               </w:rPr>
               <w:t>external_force_deviation</w:t>
             </w:r>
-            <w:proofErr w:type="spellEnd"/>
           </w:p>
         </w:tc>
         <w:tc>
@@ -6029,7 +5938,6 @@
                 <w:spacing w:val="-2"/>
               </w:rPr>
             </w:pPr>
-            <w:proofErr w:type="spellStart"/>
             <w:r>
               <w:rPr>
                 <w:rFonts w:ascii="Consolas" w:hAnsi="Consolas" w:cs="Consolas"/>
@@ -6040,7 +5948,6 @@
               <w:lastRenderedPageBreak/>
               <w:t>external_force_value</w:t>
             </w:r>
-            <w:proofErr w:type="spellEnd"/>
           </w:p>
         </w:tc>
         <w:tc>
@@ -6169,7 +6076,6 @@
                 <w:spacing w:val="-2"/>
               </w:rPr>
             </w:pPr>
-            <w:proofErr w:type="spellStart"/>
             <w:r>
               <w:rPr>
                 <w:rFonts w:ascii="Consolas" w:hAnsi="Consolas" w:cs="Consolas"/>
@@ -6179,7 +6085,6 @@
               </w:rPr>
               <w:t>external_force_periodicity</w:t>
             </w:r>
-            <w:proofErr w:type="spellEnd"/>
           </w:p>
         </w:tc>
         <w:tc>
@@ -6305,7 +6210,6 @@
                 <w:spacing w:val="-2"/>
               </w:rPr>
             </w:pPr>
-            <w:proofErr w:type="spellStart"/>
             <w:r>
               <w:rPr>
                 <w:rFonts w:ascii="Consolas" w:hAnsi="Consolas" w:cs="Consolas"/>
@@ -6315,7 +6219,6 @@
               </w:rPr>
               <w:t>initial_external_force_deviation</w:t>
             </w:r>
-            <w:proofErr w:type="spellEnd"/>
           </w:p>
         </w:tc>
         <w:tc>
@@ -6444,7 +6347,6 @@
                 <w:spacing w:val="-2"/>
               </w:rPr>
             </w:pPr>
-            <w:proofErr w:type="spellStart"/>
             <w:r>
               <w:rPr>
                 <w:rFonts w:ascii="Consolas" w:hAnsi="Consolas" w:cs="Consolas"/>
@@ -6454,7 +6356,6 @@
               </w:rPr>
               <w:t>initial_external_force_value</w:t>
             </w:r>
-            <w:proofErr w:type="spellEnd"/>
           </w:p>
         </w:tc>
         <w:tc>
@@ -6583,7 +6484,6 @@
                 <w:spacing w:val="-2"/>
               </w:rPr>
             </w:pPr>
-            <w:proofErr w:type="spellStart"/>
             <w:r>
               <w:rPr>
                 <w:rFonts w:ascii="Consolas" w:hAnsi="Consolas" w:cs="Consolas"/>
@@ -6593,7 +6493,6 @@
               </w:rPr>
               <w:t>final_external_force_deviation</w:t>
             </w:r>
-            <w:proofErr w:type="spellEnd"/>
           </w:p>
         </w:tc>
         <w:tc>
@@ -6722,7 +6621,6 @@
                 <w:spacing w:val="-2"/>
               </w:rPr>
             </w:pPr>
-            <w:proofErr w:type="spellStart"/>
             <w:r>
               <w:rPr>
                 <w:rFonts w:ascii="Consolas" w:hAnsi="Consolas" w:cs="Consolas"/>
@@ -6732,7 +6630,6 @@
               </w:rPr>
               <w:t>final_external_force_value</w:t>
             </w:r>
-            <w:proofErr w:type="spellEnd"/>
           </w:p>
         </w:tc>
         <w:tc>
@@ -6861,7 +6758,6 @@
                 <w:spacing w:val="-2"/>
               </w:rPr>
             </w:pPr>
-            <w:proofErr w:type="spellStart"/>
             <w:r>
               <w:rPr>
                 <w:rFonts w:ascii="Consolas" w:hAnsi="Consolas" w:cs="Consolas"/>
@@ -6871,7 +6767,6 @@
               </w:rPr>
               <w:t>external_moment_deviation</w:t>
             </w:r>
-            <w:proofErr w:type="spellEnd"/>
           </w:p>
         </w:tc>
         <w:tc>
@@ -7000,7 +6895,6 @@
                 <w:spacing w:val="-2"/>
               </w:rPr>
             </w:pPr>
-            <w:proofErr w:type="spellStart"/>
             <w:r>
               <w:rPr>
                 <w:rFonts w:ascii="Consolas" w:hAnsi="Consolas" w:cs="Consolas"/>
@@ -7010,7 +6904,6 @@
               </w:rPr>
               <w:t>external_moment_value</w:t>
             </w:r>
-            <w:proofErr w:type="spellEnd"/>
           </w:p>
         </w:tc>
         <w:tc>
@@ -7139,7 +7032,6 @@
                 <w:spacing w:val="-2"/>
               </w:rPr>
             </w:pPr>
-            <w:proofErr w:type="spellStart"/>
             <w:r>
               <w:rPr>
                 <w:rFonts w:ascii="Consolas" w:hAnsi="Consolas" w:cs="Consolas"/>
@@ -7149,7 +7041,6 @@
               </w:rPr>
               <w:t>external_moment_periodicity</w:t>
             </w:r>
-            <w:proofErr w:type="spellEnd"/>
           </w:p>
         </w:tc>
         <w:tc>
@@ -7275,7 +7166,6 @@
                 <w:spacing w:val="-2"/>
               </w:rPr>
             </w:pPr>
-            <w:proofErr w:type="spellStart"/>
             <w:r>
               <w:rPr>
                 <w:rFonts w:ascii="Consolas" w:hAnsi="Consolas" w:cs="Consolas"/>
@@ -7285,7 +7175,6 @@
               </w:rPr>
               <w:t>initial_external_moment_deviation</w:t>
             </w:r>
-            <w:proofErr w:type="spellEnd"/>
           </w:p>
         </w:tc>
         <w:tc>
@@ -7414,7 +7303,6 @@
                 <w:spacing w:val="-2"/>
               </w:rPr>
             </w:pPr>
-            <w:proofErr w:type="spellStart"/>
             <w:r>
               <w:rPr>
                 <w:rFonts w:ascii="Consolas" w:hAnsi="Consolas" w:cs="Consolas"/>
@@ -7424,7 +7312,6 @@
               </w:rPr>
               <w:t>initial_external_moment_value</w:t>
             </w:r>
-            <w:proofErr w:type="spellEnd"/>
           </w:p>
         </w:tc>
         <w:tc>
@@ -7553,7 +7440,6 @@
                 <w:spacing w:val="-2"/>
               </w:rPr>
             </w:pPr>
-            <w:proofErr w:type="spellStart"/>
             <w:r>
               <w:rPr>
                 <w:rFonts w:ascii="Consolas" w:hAnsi="Consolas" w:cs="Consolas"/>
@@ -7563,7 +7449,6 @@
               </w:rPr>
               <w:t>final_external_moment_deviation</w:t>
             </w:r>
-            <w:proofErr w:type="spellEnd"/>
           </w:p>
         </w:tc>
         <w:tc>
@@ -7692,7 +7577,6 @@
                 <w:spacing w:val="-2"/>
               </w:rPr>
             </w:pPr>
-            <w:proofErr w:type="spellStart"/>
             <w:r>
               <w:rPr>
                 <w:rFonts w:ascii="Consolas" w:hAnsi="Consolas" w:cs="Consolas"/>
@@ -7702,7 +7586,6 @@
               </w:rPr>
               <w:t>final_external_moment_value</w:t>
             </w:r>
-            <w:proofErr w:type="spellEnd"/>
           </w:p>
         </w:tc>
         <w:tc>
@@ -7831,7 +7714,6 @@
                 <w:spacing w:val="-2"/>
               </w:rPr>
             </w:pPr>
-            <w:proofErr w:type="spellStart"/>
             <w:r>
               <w:rPr>
                 <w:rFonts w:ascii="Consolas" w:hAnsi="Consolas" w:cs="Consolas"/>
@@ -7841,7 +7723,6 @@
               </w:rPr>
               <w:t>center_of_pressure_deviation</w:t>
             </w:r>
-            <w:proofErr w:type="spellEnd"/>
           </w:p>
         </w:tc>
         <w:tc>
@@ -7860,7 +7741,6 @@
                 <w:spacing w:val="-2"/>
               </w:rPr>
             </w:pPr>
-            <w:proofErr w:type="spellStart"/>
             <w:r>
               <w:rPr>
                 <w:b w:val="0"/>
@@ -7869,7 +7749,6 @@
               </w:rPr>
               <w:t>hindfoot_body</w:t>
             </w:r>
-            <w:proofErr w:type="spellEnd"/>
           </w:p>
         </w:tc>
         <w:tc>
@@ -7962,7 +7841,6 @@
                 <w:spacing w:val="-2"/>
               </w:rPr>
             </w:pPr>
-            <w:proofErr w:type="spellStart"/>
             <w:r>
               <w:rPr>
                 <w:rFonts w:ascii="Consolas" w:hAnsi="Consolas" w:cs="Consolas"/>
@@ -7972,7 +7850,6 @@
               </w:rPr>
               <w:t>center_of_pressure_value</w:t>
             </w:r>
-            <w:proofErr w:type="spellEnd"/>
           </w:p>
         </w:tc>
         <w:tc>
@@ -7991,7 +7868,6 @@
                 <w:spacing w:val="-2"/>
               </w:rPr>
             </w:pPr>
-            <w:proofErr w:type="spellStart"/>
             <w:r>
               <w:rPr>
                 <w:b w:val="0"/>
@@ -8000,7 +7876,6 @@
               </w:rPr>
               <w:t>hindfoot_body</w:t>
             </w:r>
-            <w:proofErr w:type="spellEnd"/>
           </w:p>
         </w:tc>
         <w:tc>
@@ -8093,7 +7968,6 @@
                 <w:spacing w:val="-2"/>
               </w:rPr>
             </w:pPr>
-            <w:proofErr w:type="spellStart"/>
             <w:r>
               <w:rPr>
                 <w:rFonts w:ascii="Consolas" w:hAnsi="Consolas" w:cs="Consolas"/>
@@ -8103,7 +7977,6 @@
               </w:rPr>
               <w:t>synergy_vector_sum</w:t>
             </w:r>
-            <w:proofErr w:type="spellEnd"/>
           </w:p>
         </w:tc>
         <w:tc>
@@ -8122,16 +7995,14 @@
                 <w:spacing w:val="-2"/>
               </w:rPr>
             </w:pPr>
-            <w:proofErr w:type="spellStart"/>
-            <w:r>
-              <w:rPr>
-                <w:b w:val="0"/>
-                <w:bCs w:val="0"/>
-                <w:spacing w:val="-2"/>
-              </w:rPr>
-              <w:t>synergy_group</w:t>
-            </w:r>
-            <w:proofErr w:type="spellEnd"/>
+            <w:r>
+              <w:rPr>
+                <w:b w:val="0"/>
+                <w:bCs w:val="0"/>
+                <w:spacing w:val="-2"/>
+              </w:rPr>
+              <w:t>synergy</w:t>
+            </w:r>
           </w:p>
         </w:tc>
         <w:tc>
@@ -8222,7 +8093,6 @@
                 <w:spacing w:val="-2"/>
               </w:rPr>
             </w:pPr>
-            <w:proofErr w:type="spellStart"/>
             <w:r>
               <w:rPr>
                 <w:rFonts w:ascii="Consolas" w:hAnsi="Consolas" w:cs="Consolas"/>
@@ -8232,7 +8102,6 @@
               </w:rPr>
               <w:t>synergy_vector_magnitude</w:t>
             </w:r>
-            <w:proofErr w:type="spellEnd"/>
           </w:p>
         </w:tc>
         <w:tc>
@@ -8251,16 +8120,14 @@
                 <w:spacing w:val="-2"/>
               </w:rPr>
             </w:pPr>
-            <w:proofErr w:type="spellStart"/>
-            <w:r>
-              <w:rPr>
-                <w:b w:val="0"/>
-                <w:bCs w:val="0"/>
-                <w:spacing w:val="-2"/>
-              </w:rPr>
-              <w:t>synergy_group</w:t>
-            </w:r>
-            <w:proofErr w:type="spellEnd"/>
+            <w:r>
+              <w:rPr>
+                <w:b w:val="0"/>
+                <w:bCs w:val="0"/>
+                <w:spacing w:val="-2"/>
+              </w:rPr>
+              <w:t>synergy</w:t>
+            </w:r>
           </w:p>
         </w:tc>
         <w:tc>
@@ -8351,7 +8218,6 @@
                 <w:spacing w:val="-2"/>
               </w:rPr>
             </w:pPr>
-            <w:proofErr w:type="spellStart"/>
             <w:r>
               <w:rPr>
                 <w:rFonts w:ascii="Consolas" w:hAnsi="Consolas" w:cs="Consolas"/>
@@ -8361,7 +8227,6 @@
               </w:rPr>
               <w:t>limit_muscle_activation</w:t>
             </w:r>
-            <w:proofErr w:type="spellEnd"/>
           </w:p>
         </w:tc>
         <w:tc>
@@ -8469,7 +8334,6 @@
                 <w:spacing w:val="-2"/>
               </w:rPr>
             </w:pPr>
-            <w:proofErr w:type="spellStart"/>
             <w:r>
               <w:rPr>
                 <w:rFonts w:ascii="Consolas" w:hAnsi="Consolas" w:cs="Consolas"/>
@@ -8479,7 +8343,6 @@
               </w:rPr>
               <w:t>limit_normalized_fiber_length</w:t>
             </w:r>
-            <w:proofErr w:type="spellEnd"/>
           </w:p>
         </w:tc>
         <w:tc>
@@ -8587,7 +8450,6 @@
                 <w:spacing w:val="-2"/>
               </w:rPr>
             </w:pPr>
-            <w:proofErr w:type="spellStart"/>
             <w:r>
               <w:rPr>
                 <w:rFonts w:ascii="Consolas" w:hAnsi="Consolas" w:cs="Consolas"/>
@@ -8597,7 +8459,6 @@
               </w:rPr>
               <w:t>user_defined</w:t>
             </w:r>
-            <w:proofErr w:type="spellEnd"/>
           </w:p>
         </w:tc>
         <w:tc>

</xml_diff>

<commit_message>
update cost and constraint term list
</commit_message>
<xml_diff>
--- a/documentation/Constraint Terms.docx
+++ b/documentation/Constraint Terms.docx
@@ -345,7 +345,6 @@
                 <w:spacing w:val="-2"/>
               </w:rPr>
             </w:pPr>
-            <w:proofErr w:type="spellStart"/>
             <w:r>
               <w:rPr>
                 <w:rFonts w:ascii="Consolas" w:hAnsi="Consolas" w:cs="Consolas"/>
@@ -355,7 +354,6 @@
               </w:rPr>
               <w:t>generalized_coordinate_deviation</w:t>
             </w:r>
-            <w:proofErr w:type="spellEnd"/>
           </w:p>
         </w:tc>
         <w:tc>
@@ -484,7 +482,6 @@
                 <w:spacing w:val="-2"/>
               </w:rPr>
             </w:pPr>
-            <w:proofErr w:type="spellStart"/>
             <w:r>
               <w:rPr>
                 <w:rFonts w:ascii="Consolas" w:hAnsi="Consolas" w:cs="Consolas"/>
@@ -494,7 +491,6 @@
               </w:rPr>
               <w:t>generalized_coordinate_value</w:t>
             </w:r>
-            <w:proofErr w:type="spellEnd"/>
           </w:p>
         </w:tc>
         <w:tc>
@@ -623,7 +619,6 @@
                 <w:spacing w:val="-2"/>
               </w:rPr>
             </w:pPr>
-            <w:proofErr w:type="spellStart"/>
             <w:r>
               <w:rPr>
                 <w:rFonts w:ascii="Consolas" w:hAnsi="Consolas" w:cs="Consolas"/>
@@ -633,7 +628,6 @@
               </w:rPr>
               <w:t>generalized_coordinate_periodicity</w:t>
             </w:r>
-            <w:proofErr w:type="spellEnd"/>
           </w:p>
         </w:tc>
         <w:tc>
@@ -759,7 +753,6 @@
                 <w:spacing w:val="-2"/>
               </w:rPr>
             </w:pPr>
-            <w:proofErr w:type="spellStart"/>
             <w:r>
               <w:rPr>
                 <w:rFonts w:ascii="Consolas" w:hAnsi="Consolas" w:cs="Consolas"/>
@@ -769,7 +762,6 @@
               </w:rPr>
               <w:t>initial_generalized_coordinate_deviation</w:t>
             </w:r>
-            <w:proofErr w:type="spellEnd"/>
           </w:p>
         </w:tc>
         <w:tc>
@@ -898,7 +890,6 @@
                 <w:spacing w:val="-2"/>
               </w:rPr>
             </w:pPr>
-            <w:proofErr w:type="spellStart"/>
             <w:r>
               <w:rPr>
                 <w:rFonts w:ascii="Consolas" w:hAnsi="Consolas" w:cs="Consolas"/>
@@ -908,7 +899,6 @@
               </w:rPr>
               <w:t>initial_generalized_coordinate_value</w:t>
             </w:r>
-            <w:proofErr w:type="spellEnd"/>
           </w:p>
         </w:tc>
         <w:tc>
@@ -1037,7 +1027,6 @@
                 <w:spacing w:val="-2"/>
               </w:rPr>
             </w:pPr>
-            <w:proofErr w:type="spellStart"/>
             <w:r>
               <w:rPr>
                 <w:rFonts w:ascii="Consolas" w:hAnsi="Consolas" w:cs="Consolas"/>
@@ -1047,7 +1036,6 @@
               </w:rPr>
               <w:t>final_generalized_coordinate_deviation</w:t>
             </w:r>
-            <w:proofErr w:type="spellEnd"/>
           </w:p>
         </w:tc>
         <w:tc>
@@ -1176,7 +1164,6 @@
                 <w:spacing w:val="-2"/>
               </w:rPr>
             </w:pPr>
-            <w:proofErr w:type="spellStart"/>
             <w:r>
               <w:rPr>
                 <w:rFonts w:ascii="Consolas" w:hAnsi="Consolas" w:cs="Consolas"/>
@@ -1186,7 +1173,6 @@
               </w:rPr>
               <w:t>final_generalized_coordinate_value</w:t>
             </w:r>
-            <w:proofErr w:type="spellEnd"/>
           </w:p>
         </w:tc>
         <w:tc>
@@ -1315,7 +1301,6 @@
                 <w:spacing w:val="-2"/>
               </w:rPr>
             </w:pPr>
-            <w:proofErr w:type="spellStart"/>
             <w:r>
               <w:rPr>
                 <w:rFonts w:ascii="Consolas" w:hAnsi="Consolas" w:cs="Consolas"/>
@@ -1325,7 +1310,6 @@
               </w:rPr>
               <w:t>generalized_speed_deviation</w:t>
             </w:r>
-            <w:proofErr w:type="spellEnd"/>
           </w:p>
         </w:tc>
         <w:tc>
@@ -1454,7 +1438,6 @@
                 <w:spacing w:val="-2"/>
               </w:rPr>
             </w:pPr>
-            <w:proofErr w:type="spellStart"/>
             <w:r>
               <w:rPr>
                 <w:rFonts w:ascii="Consolas" w:hAnsi="Consolas" w:cs="Consolas"/>
@@ -1464,7 +1447,6 @@
               </w:rPr>
               <w:t>generalized_speed_value</w:t>
             </w:r>
-            <w:proofErr w:type="spellEnd"/>
           </w:p>
         </w:tc>
         <w:tc>
@@ -1593,7 +1575,6 @@
                 <w:spacing w:val="-2"/>
               </w:rPr>
             </w:pPr>
-            <w:proofErr w:type="spellStart"/>
             <w:r>
               <w:rPr>
                 <w:rFonts w:ascii="Consolas" w:hAnsi="Consolas" w:cs="Consolas"/>
@@ -1603,7 +1584,6 @@
               </w:rPr>
               <w:t>generalized_speed_periodicity</w:t>
             </w:r>
-            <w:proofErr w:type="spellEnd"/>
           </w:p>
         </w:tc>
         <w:tc>
@@ -1729,7 +1709,6 @@
                 <w:spacing w:val="-2"/>
               </w:rPr>
             </w:pPr>
-            <w:proofErr w:type="spellStart"/>
             <w:r>
               <w:rPr>
                 <w:rFonts w:ascii="Consolas" w:hAnsi="Consolas" w:cs="Consolas"/>
@@ -1739,7 +1718,6 @@
               </w:rPr>
               <w:t>initial_generalized_speed_deviation</w:t>
             </w:r>
-            <w:proofErr w:type="spellEnd"/>
           </w:p>
         </w:tc>
         <w:tc>
@@ -1868,7 +1846,6 @@
                 <w:spacing w:val="-2"/>
               </w:rPr>
             </w:pPr>
-            <w:proofErr w:type="spellStart"/>
             <w:r>
               <w:rPr>
                 <w:rFonts w:ascii="Consolas" w:hAnsi="Consolas" w:cs="Consolas"/>
@@ -1878,7 +1855,6 @@
               </w:rPr>
               <w:t>initial_generalized_speed_value</w:t>
             </w:r>
-            <w:proofErr w:type="spellEnd"/>
           </w:p>
         </w:tc>
         <w:tc>
@@ -2007,7 +1983,6 @@
                 <w:spacing w:val="-2"/>
               </w:rPr>
             </w:pPr>
-            <w:proofErr w:type="spellStart"/>
             <w:r>
               <w:rPr>
                 <w:rFonts w:ascii="Consolas" w:hAnsi="Consolas" w:cs="Consolas"/>
@@ -2017,7 +1992,6 @@
               </w:rPr>
               <w:t>final_generalized_speed_deviation</w:t>
             </w:r>
-            <w:proofErr w:type="spellEnd"/>
           </w:p>
         </w:tc>
         <w:tc>
@@ -2146,7 +2120,6 @@
                 <w:spacing w:val="-2"/>
               </w:rPr>
             </w:pPr>
-            <w:proofErr w:type="spellStart"/>
             <w:r>
               <w:rPr>
                 <w:rFonts w:ascii="Consolas" w:hAnsi="Consolas" w:cs="Consolas"/>
@@ -2156,7 +2129,6 @@
               </w:rPr>
               <w:t>final_generalized_speed_value</w:t>
             </w:r>
-            <w:proofErr w:type="spellEnd"/>
           </w:p>
         </w:tc>
         <w:tc>
@@ -2285,7 +2257,6 @@
                 <w:spacing w:val="-2"/>
               </w:rPr>
             </w:pPr>
-            <w:proofErr w:type="spellStart"/>
             <w:r>
               <w:rPr>
                 <w:rFonts w:ascii="Consolas" w:hAnsi="Consolas" w:cs="Consolas"/>
@@ -2295,7 +2266,6 @@
               </w:rPr>
               <w:t>generalized_acceleration_deviation</w:t>
             </w:r>
-            <w:proofErr w:type="spellEnd"/>
           </w:p>
         </w:tc>
         <w:tc>
@@ -2424,7 +2394,6 @@
                 <w:spacing w:val="-2"/>
               </w:rPr>
             </w:pPr>
-            <w:proofErr w:type="spellStart"/>
             <w:r>
               <w:rPr>
                 <w:rFonts w:ascii="Consolas" w:hAnsi="Consolas" w:cs="Consolas"/>
@@ -2434,7 +2403,6 @@
               </w:rPr>
               <w:t>generalized_acceleration_value</w:t>
             </w:r>
-            <w:proofErr w:type="spellEnd"/>
           </w:p>
         </w:tc>
         <w:tc>
@@ -2563,7 +2531,6 @@
                 <w:spacing w:val="-2"/>
               </w:rPr>
             </w:pPr>
-            <w:proofErr w:type="spellStart"/>
             <w:r>
               <w:rPr>
                 <w:rFonts w:ascii="Consolas" w:hAnsi="Consolas" w:cs="Consolas"/>
@@ -2573,7 +2540,6 @@
               </w:rPr>
               <w:t>marker_position_deviation</w:t>
             </w:r>
-            <w:proofErr w:type="spellEnd"/>
           </w:p>
         </w:tc>
         <w:tc>
@@ -2701,7 +2667,6 @@
                 <w:spacing w:val="-2"/>
               </w:rPr>
             </w:pPr>
-            <w:proofErr w:type="spellStart"/>
             <w:r>
               <w:rPr>
                 <w:rFonts w:ascii="Consolas" w:hAnsi="Consolas" w:cs="Consolas"/>
@@ -2711,7 +2676,6 @@
               </w:rPr>
               <w:t>marker_position_value</w:t>
             </w:r>
-            <w:proofErr w:type="spellEnd"/>
           </w:p>
         </w:tc>
         <w:tc>
@@ -2839,7 +2803,6 @@
                 <w:spacing w:val="-2"/>
               </w:rPr>
             </w:pPr>
-            <w:proofErr w:type="spellStart"/>
             <w:r>
               <w:rPr>
                 <w:rFonts w:ascii="Consolas" w:hAnsi="Consolas" w:cs="Consolas"/>
@@ -2849,7 +2812,6 @@
               </w:rPr>
               <w:t>marker_position_periodicity</w:t>
             </w:r>
-            <w:proofErr w:type="spellEnd"/>
           </w:p>
         </w:tc>
         <w:tc>
@@ -2977,7 +2939,6 @@
                 <w:spacing w:val="-2"/>
               </w:rPr>
             </w:pPr>
-            <w:proofErr w:type="spellStart"/>
             <w:r>
               <w:rPr>
                 <w:rFonts w:ascii="Consolas" w:hAnsi="Consolas" w:cs="Consolas"/>
@@ -2987,7 +2948,6 @@
               </w:rPr>
               <w:t>initial_marker_position_deviation</w:t>
             </w:r>
-            <w:proofErr w:type="spellEnd"/>
           </w:p>
         </w:tc>
         <w:tc>
@@ -3116,7 +3076,6 @@
                 <w:spacing w:val="-2"/>
               </w:rPr>
             </w:pPr>
-            <w:proofErr w:type="spellStart"/>
             <w:r>
               <w:rPr>
                 <w:rFonts w:ascii="Consolas" w:hAnsi="Consolas" w:cs="Consolas"/>
@@ -3126,7 +3085,6 @@
               </w:rPr>
               <w:t>initial_marker_position_value</w:t>
             </w:r>
-            <w:proofErr w:type="spellEnd"/>
           </w:p>
         </w:tc>
         <w:tc>
@@ -3255,7 +3213,6 @@
                 <w:spacing w:val="-2"/>
               </w:rPr>
             </w:pPr>
-            <w:proofErr w:type="spellStart"/>
             <w:r>
               <w:rPr>
                 <w:rFonts w:ascii="Consolas" w:hAnsi="Consolas" w:cs="Consolas"/>
@@ -3265,7 +3222,6 @@
               </w:rPr>
               <w:t>final_marker_position_deviation</w:t>
             </w:r>
-            <w:proofErr w:type="spellEnd"/>
           </w:p>
         </w:tc>
         <w:tc>
@@ -3394,7 +3350,6 @@
                 <w:spacing w:val="-2"/>
               </w:rPr>
             </w:pPr>
-            <w:proofErr w:type="spellStart"/>
             <w:r>
               <w:rPr>
                 <w:rFonts w:ascii="Consolas" w:hAnsi="Consolas" w:cs="Consolas"/>
@@ -3404,7 +3359,6 @@
               </w:rPr>
               <w:t>final_marker_position_value</w:t>
             </w:r>
-            <w:proofErr w:type="spellEnd"/>
           </w:p>
         </w:tc>
         <w:tc>
@@ -3533,7 +3487,6 @@
                 <w:spacing w:val="-2"/>
               </w:rPr>
             </w:pPr>
-            <w:proofErr w:type="spellStart"/>
             <w:r>
               <w:rPr>
                 <w:rFonts w:ascii="Consolas" w:hAnsi="Consolas" w:cs="Consolas"/>
@@ -3543,7 +3496,6 @@
               </w:rPr>
               <w:t>marker_velocity_deviation</w:t>
             </w:r>
-            <w:proofErr w:type="spellEnd"/>
           </w:p>
         </w:tc>
         <w:tc>
@@ -3671,7 +3623,6 @@
                 <w:spacing w:val="-2"/>
               </w:rPr>
             </w:pPr>
-            <w:proofErr w:type="spellStart"/>
             <w:r>
               <w:rPr>
                 <w:rFonts w:ascii="Consolas" w:hAnsi="Consolas" w:cs="Consolas"/>
@@ -3681,7 +3632,6 @@
               </w:rPr>
               <w:t>marker_velocity_value</w:t>
             </w:r>
-            <w:proofErr w:type="spellEnd"/>
           </w:p>
         </w:tc>
         <w:tc>
@@ -3809,7 +3759,6 @@
                 <w:spacing w:val="-2"/>
               </w:rPr>
             </w:pPr>
-            <w:proofErr w:type="spellStart"/>
             <w:r>
               <w:rPr>
                 <w:rFonts w:ascii="Consolas" w:hAnsi="Consolas" w:cs="Consolas"/>
@@ -3819,7 +3768,6 @@
               </w:rPr>
               <w:t>marker_velocity_periodicity</w:t>
             </w:r>
-            <w:proofErr w:type="spellEnd"/>
           </w:p>
         </w:tc>
         <w:tc>
@@ -3947,7 +3895,6 @@
                 <w:spacing w:val="-2"/>
               </w:rPr>
             </w:pPr>
-            <w:proofErr w:type="spellStart"/>
             <w:r>
               <w:rPr>
                 <w:rFonts w:ascii="Consolas" w:hAnsi="Consolas" w:cs="Consolas"/>
@@ -3957,7 +3904,6 @@
               </w:rPr>
               <w:t>initial_marker_velocity_deviation</w:t>
             </w:r>
-            <w:proofErr w:type="spellEnd"/>
           </w:p>
         </w:tc>
         <w:tc>
@@ -4086,7 +4032,6 @@
                 <w:spacing w:val="-2"/>
               </w:rPr>
             </w:pPr>
-            <w:proofErr w:type="spellStart"/>
             <w:r>
               <w:rPr>
                 <w:rFonts w:ascii="Consolas" w:hAnsi="Consolas" w:cs="Consolas"/>
@@ -4096,7 +4041,6 @@
               </w:rPr>
               <w:t>initial_marker_velocity_value</w:t>
             </w:r>
-            <w:proofErr w:type="spellEnd"/>
           </w:p>
         </w:tc>
         <w:tc>
@@ -4225,7 +4169,6 @@
                 <w:spacing w:val="-2"/>
               </w:rPr>
             </w:pPr>
-            <w:proofErr w:type="spellStart"/>
             <w:r>
               <w:rPr>
                 <w:rFonts w:ascii="Consolas" w:hAnsi="Consolas" w:cs="Consolas"/>
@@ -4235,7 +4178,6 @@
               </w:rPr>
               <w:t>final_marker_velocity_deviation</w:t>
             </w:r>
-            <w:proofErr w:type="spellEnd"/>
           </w:p>
         </w:tc>
         <w:tc>
@@ -4364,7 +4306,6 @@
                 <w:spacing w:val="-2"/>
               </w:rPr>
             </w:pPr>
-            <w:proofErr w:type="spellStart"/>
             <w:r>
               <w:rPr>
                 <w:rFonts w:ascii="Consolas" w:hAnsi="Consolas" w:cs="Consolas"/>
@@ -4374,7 +4315,6 @@
               </w:rPr>
               <w:t>final_marker_velocity_value</w:t>
             </w:r>
-            <w:proofErr w:type="spellEnd"/>
           </w:p>
         </w:tc>
         <w:tc>
@@ -4503,7 +4443,6 @@
                 <w:spacing w:val="-2"/>
               </w:rPr>
             </w:pPr>
-            <w:proofErr w:type="spellStart"/>
             <w:r>
               <w:rPr>
                 <w:rFonts w:ascii="Consolas" w:hAnsi="Consolas" w:cs="Consolas"/>
@@ -4513,7 +4452,6 @@
               </w:rPr>
               <w:t>body_orientation_deviation</w:t>
             </w:r>
-            <w:proofErr w:type="spellEnd"/>
           </w:p>
         </w:tc>
         <w:tc>
@@ -4641,7 +4579,6 @@
                 <w:spacing w:val="-2"/>
               </w:rPr>
             </w:pPr>
-            <w:proofErr w:type="spellStart"/>
             <w:r>
               <w:rPr>
                 <w:rFonts w:ascii="Consolas" w:hAnsi="Consolas" w:cs="Consolas"/>
@@ -4651,7 +4588,6 @@
               </w:rPr>
               <w:t>body_orientation_value</w:t>
             </w:r>
-            <w:proofErr w:type="spellEnd"/>
           </w:p>
         </w:tc>
         <w:tc>
@@ -4779,7 +4715,6 @@
                 <w:spacing w:val="-2"/>
               </w:rPr>
             </w:pPr>
-            <w:proofErr w:type="spellStart"/>
             <w:r>
               <w:rPr>
                 <w:rFonts w:ascii="Consolas" w:hAnsi="Consolas" w:cs="Consolas"/>
@@ -4789,7 +4724,6 @@
               </w:rPr>
               <w:t>body_orientation_periodicity</w:t>
             </w:r>
-            <w:proofErr w:type="spellEnd"/>
           </w:p>
         </w:tc>
         <w:tc>
@@ -4917,7 +4851,6 @@
                 <w:spacing w:val="-2"/>
               </w:rPr>
             </w:pPr>
-            <w:proofErr w:type="spellStart"/>
             <w:r>
               <w:rPr>
                 <w:rFonts w:ascii="Consolas" w:hAnsi="Consolas" w:cs="Consolas"/>
@@ -4927,7 +4860,6 @@
               </w:rPr>
               <w:t>initial_body_orientation_deviation</w:t>
             </w:r>
-            <w:proofErr w:type="spellEnd"/>
           </w:p>
         </w:tc>
         <w:tc>
@@ -5056,7 +4988,6 @@
                 <w:spacing w:val="-2"/>
               </w:rPr>
             </w:pPr>
-            <w:proofErr w:type="spellStart"/>
             <w:r>
               <w:rPr>
                 <w:rFonts w:ascii="Consolas" w:hAnsi="Consolas" w:cs="Consolas"/>
@@ -5066,7 +4997,6 @@
               </w:rPr>
               <w:t>initial_body_orientation_value</w:t>
             </w:r>
-            <w:proofErr w:type="spellEnd"/>
           </w:p>
         </w:tc>
         <w:tc>
@@ -5195,7 +5125,6 @@
                 <w:spacing w:val="-2"/>
               </w:rPr>
             </w:pPr>
-            <w:proofErr w:type="spellStart"/>
             <w:r>
               <w:rPr>
                 <w:rFonts w:ascii="Consolas" w:hAnsi="Consolas" w:cs="Consolas"/>
@@ -5205,7 +5134,6 @@
               </w:rPr>
               <w:t>final_body_orientation_deviation</w:t>
             </w:r>
-            <w:proofErr w:type="spellEnd"/>
           </w:p>
         </w:tc>
         <w:tc>
@@ -5334,7 +5262,6 @@
                 <w:spacing w:val="-2"/>
               </w:rPr>
             </w:pPr>
-            <w:proofErr w:type="spellStart"/>
             <w:r>
               <w:rPr>
                 <w:rFonts w:ascii="Consolas" w:hAnsi="Consolas" w:cs="Consolas"/>
@@ -5344,7 +5271,6 @@
               </w:rPr>
               <w:t>final_body_orientation_value</w:t>
             </w:r>
-            <w:proofErr w:type="spellEnd"/>
           </w:p>
         </w:tc>
         <w:tc>
@@ -5473,7 +5399,6 @@
                 <w:spacing w:val="-2"/>
               </w:rPr>
             </w:pPr>
-            <w:proofErr w:type="spellStart"/>
             <w:r>
               <w:rPr>
                 <w:rFonts w:ascii="Consolas" w:hAnsi="Consolas" w:cs="Consolas"/>
@@ -5483,7 +5408,6 @@
               </w:rPr>
               <w:t>kinetic_consistency</w:t>
             </w:r>
-            <w:proofErr w:type="spellEnd"/>
           </w:p>
         </w:tc>
         <w:tc>
@@ -5609,7 +5533,6 @@
                 <w:spacing w:val="-2"/>
               </w:rPr>
             </w:pPr>
-            <w:proofErr w:type="spellStart"/>
             <w:r>
               <w:rPr>
                 <w:rFonts w:ascii="Consolas" w:hAnsi="Consolas" w:cs="Consolas"/>
@@ -5619,7 +5542,6 @@
               </w:rPr>
               <w:t>root_segment_residual_load</w:t>
             </w:r>
-            <w:proofErr w:type="spellEnd"/>
           </w:p>
         </w:tc>
         <w:tc>
@@ -5745,25 +5667,14 @@
                 <w:spacing w:val="-2"/>
               </w:rPr>
             </w:pPr>
-            <w:proofErr w:type="spellStart"/>
-            <w:r>
-              <w:rPr>
-                <w:rFonts w:ascii="Consolas" w:hAnsi="Consolas" w:cs="Consolas"/>
-                <w:b w:val="0"/>
-                <w:bCs w:val="0"/>
-                <w:spacing w:val="-2"/>
-              </w:rPr>
-              <w:t>root_segment_residual_load_periodicity</w:t>
-            </w:r>
-            <w:proofErr w:type="spellEnd"/>
-            <w:r>
-              <w:rPr>
-                <w:rFonts w:ascii="Consolas" w:hAnsi="Consolas" w:cs="Consolas"/>
-                <w:b w:val="0"/>
-                <w:bCs w:val="0"/>
-                <w:spacing w:val="-2"/>
-              </w:rPr>
-              <w:t xml:space="preserve"> </w:t>
+            <w:r>
+              <w:rPr>
+                <w:rFonts w:ascii="Consolas" w:hAnsi="Consolas" w:cs="Consolas"/>
+                <w:b w:val="0"/>
+                <w:bCs w:val="0"/>
+                <w:spacing w:val="-2"/>
+              </w:rPr>
+              <w:t xml:space="preserve">root_segment_residual_load_periodicity </w:t>
             </w:r>
           </w:p>
         </w:tc>
@@ -5890,7 +5801,6 @@
                 <w:spacing w:val="-2"/>
               </w:rPr>
             </w:pPr>
-            <w:proofErr w:type="spellStart"/>
             <w:r>
               <w:rPr>
                 <w:rFonts w:ascii="Consolas" w:hAnsi="Consolas" w:cs="Consolas"/>
@@ -5900,7 +5810,6 @@
               </w:rPr>
               <w:t>external_force_deviation</w:t>
             </w:r>
-            <w:proofErr w:type="spellEnd"/>
           </w:p>
         </w:tc>
         <w:tc>
@@ -6029,7 +5938,6 @@
                 <w:spacing w:val="-2"/>
               </w:rPr>
             </w:pPr>
-            <w:proofErr w:type="spellStart"/>
             <w:r>
               <w:rPr>
                 <w:rFonts w:ascii="Consolas" w:hAnsi="Consolas" w:cs="Consolas"/>
@@ -6040,7 +5948,6 @@
               <w:lastRenderedPageBreak/>
               <w:t>external_force_value</w:t>
             </w:r>
-            <w:proofErr w:type="spellEnd"/>
           </w:p>
         </w:tc>
         <w:tc>
@@ -6169,7 +6076,6 @@
                 <w:spacing w:val="-2"/>
               </w:rPr>
             </w:pPr>
-            <w:proofErr w:type="spellStart"/>
             <w:r>
               <w:rPr>
                 <w:rFonts w:ascii="Consolas" w:hAnsi="Consolas" w:cs="Consolas"/>
@@ -6179,7 +6085,6 @@
               </w:rPr>
               <w:t>external_force_periodicity</w:t>
             </w:r>
-            <w:proofErr w:type="spellEnd"/>
           </w:p>
         </w:tc>
         <w:tc>
@@ -6305,7 +6210,6 @@
                 <w:spacing w:val="-2"/>
               </w:rPr>
             </w:pPr>
-            <w:proofErr w:type="spellStart"/>
             <w:r>
               <w:rPr>
                 <w:rFonts w:ascii="Consolas" w:hAnsi="Consolas" w:cs="Consolas"/>
@@ -6315,7 +6219,6 @@
               </w:rPr>
               <w:t>initial_external_force_deviation</w:t>
             </w:r>
-            <w:proofErr w:type="spellEnd"/>
           </w:p>
         </w:tc>
         <w:tc>
@@ -6444,7 +6347,6 @@
                 <w:spacing w:val="-2"/>
               </w:rPr>
             </w:pPr>
-            <w:proofErr w:type="spellStart"/>
             <w:r>
               <w:rPr>
                 <w:rFonts w:ascii="Consolas" w:hAnsi="Consolas" w:cs="Consolas"/>
@@ -6454,7 +6356,6 @@
               </w:rPr>
               <w:t>initial_external_force_value</w:t>
             </w:r>
-            <w:proofErr w:type="spellEnd"/>
           </w:p>
         </w:tc>
         <w:tc>
@@ -6583,7 +6484,6 @@
                 <w:spacing w:val="-2"/>
               </w:rPr>
             </w:pPr>
-            <w:proofErr w:type="spellStart"/>
             <w:r>
               <w:rPr>
                 <w:rFonts w:ascii="Consolas" w:hAnsi="Consolas" w:cs="Consolas"/>
@@ -6593,7 +6493,6 @@
               </w:rPr>
               <w:t>final_external_force_deviation</w:t>
             </w:r>
-            <w:proofErr w:type="spellEnd"/>
           </w:p>
         </w:tc>
         <w:tc>
@@ -6722,7 +6621,6 @@
                 <w:spacing w:val="-2"/>
               </w:rPr>
             </w:pPr>
-            <w:proofErr w:type="spellStart"/>
             <w:r>
               <w:rPr>
                 <w:rFonts w:ascii="Consolas" w:hAnsi="Consolas" w:cs="Consolas"/>
@@ -6732,7 +6630,6 @@
               </w:rPr>
               <w:t>final_external_force_value</w:t>
             </w:r>
-            <w:proofErr w:type="spellEnd"/>
           </w:p>
         </w:tc>
         <w:tc>
@@ -6861,7 +6758,6 @@
                 <w:spacing w:val="-2"/>
               </w:rPr>
             </w:pPr>
-            <w:proofErr w:type="spellStart"/>
             <w:r>
               <w:rPr>
                 <w:rFonts w:ascii="Consolas" w:hAnsi="Consolas" w:cs="Consolas"/>
@@ -6871,7 +6767,6 @@
               </w:rPr>
               <w:t>external_moment_deviation</w:t>
             </w:r>
-            <w:proofErr w:type="spellEnd"/>
           </w:p>
         </w:tc>
         <w:tc>
@@ -7000,7 +6895,6 @@
                 <w:spacing w:val="-2"/>
               </w:rPr>
             </w:pPr>
-            <w:proofErr w:type="spellStart"/>
             <w:r>
               <w:rPr>
                 <w:rFonts w:ascii="Consolas" w:hAnsi="Consolas" w:cs="Consolas"/>
@@ -7010,7 +6904,6 @@
               </w:rPr>
               <w:t>external_moment_value</w:t>
             </w:r>
-            <w:proofErr w:type="spellEnd"/>
           </w:p>
         </w:tc>
         <w:tc>
@@ -7139,7 +7032,6 @@
                 <w:spacing w:val="-2"/>
               </w:rPr>
             </w:pPr>
-            <w:proofErr w:type="spellStart"/>
             <w:r>
               <w:rPr>
                 <w:rFonts w:ascii="Consolas" w:hAnsi="Consolas" w:cs="Consolas"/>
@@ -7149,7 +7041,6 @@
               </w:rPr>
               <w:t>external_moment_periodicity</w:t>
             </w:r>
-            <w:proofErr w:type="spellEnd"/>
           </w:p>
         </w:tc>
         <w:tc>
@@ -7275,7 +7166,6 @@
                 <w:spacing w:val="-2"/>
               </w:rPr>
             </w:pPr>
-            <w:proofErr w:type="spellStart"/>
             <w:r>
               <w:rPr>
                 <w:rFonts w:ascii="Consolas" w:hAnsi="Consolas" w:cs="Consolas"/>
@@ -7285,7 +7175,6 @@
               </w:rPr>
               <w:t>initial_external_moment_deviation</w:t>
             </w:r>
-            <w:proofErr w:type="spellEnd"/>
           </w:p>
         </w:tc>
         <w:tc>
@@ -7414,7 +7303,6 @@
                 <w:spacing w:val="-2"/>
               </w:rPr>
             </w:pPr>
-            <w:proofErr w:type="spellStart"/>
             <w:r>
               <w:rPr>
                 <w:rFonts w:ascii="Consolas" w:hAnsi="Consolas" w:cs="Consolas"/>
@@ -7424,7 +7312,6 @@
               </w:rPr>
               <w:t>initial_external_moment_value</w:t>
             </w:r>
-            <w:proofErr w:type="spellEnd"/>
           </w:p>
         </w:tc>
         <w:tc>
@@ -7553,7 +7440,6 @@
                 <w:spacing w:val="-2"/>
               </w:rPr>
             </w:pPr>
-            <w:proofErr w:type="spellStart"/>
             <w:r>
               <w:rPr>
                 <w:rFonts w:ascii="Consolas" w:hAnsi="Consolas" w:cs="Consolas"/>
@@ -7563,7 +7449,6 @@
               </w:rPr>
               <w:t>final_external_moment_deviation</w:t>
             </w:r>
-            <w:proofErr w:type="spellEnd"/>
           </w:p>
         </w:tc>
         <w:tc>
@@ -7692,7 +7577,6 @@
                 <w:spacing w:val="-2"/>
               </w:rPr>
             </w:pPr>
-            <w:proofErr w:type="spellStart"/>
             <w:r>
               <w:rPr>
                 <w:rFonts w:ascii="Consolas" w:hAnsi="Consolas" w:cs="Consolas"/>
@@ -7702,7 +7586,6 @@
               </w:rPr>
               <w:t>final_external_moment_value</w:t>
             </w:r>
-            <w:proofErr w:type="spellEnd"/>
           </w:p>
         </w:tc>
         <w:tc>
@@ -7831,7 +7714,6 @@
                 <w:spacing w:val="-2"/>
               </w:rPr>
             </w:pPr>
-            <w:proofErr w:type="spellStart"/>
             <w:r>
               <w:rPr>
                 <w:rFonts w:ascii="Consolas" w:hAnsi="Consolas" w:cs="Consolas"/>
@@ -7841,7 +7723,6 @@
               </w:rPr>
               <w:t>center_of_pressure_deviation</w:t>
             </w:r>
-            <w:proofErr w:type="spellEnd"/>
           </w:p>
         </w:tc>
         <w:tc>
@@ -7860,7 +7741,6 @@
                 <w:spacing w:val="-2"/>
               </w:rPr>
             </w:pPr>
-            <w:proofErr w:type="spellStart"/>
             <w:r>
               <w:rPr>
                 <w:b w:val="0"/>
@@ -7869,7 +7749,6 @@
               </w:rPr>
               <w:t>hindfoot_body</w:t>
             </w:r>
-            <w:proofErr w:type="spellEnd"/>
           </w:p>
         </w:tc>
         <w:tc>
@@ -7962,7 +7841,6 @@
                 <w:spacing w:val="-2"/>
               </w:rPr>
             </w:pPr>
-            <w:proofErr w:type="spellStart"/>
             <w:r>
               <w:rPr>
                 <w:rFonts w:ascii="Consolas" w:hAnsi="Consolas" w:cs="Consolas"/>
@@ -7972,7 +7850,6 @@
               </w:rPr>
               <w:t>center_of_pressure_value</w:t>
             </w:r>
-            <w:proofErr w:type="spellEnd"/>
           </w:p>
         </w:tc>
         <w:tc>
@@ -7991,7 +7868,6 @@
                 <w:spacing w:val="-2"/>
               </w:rPr>
             </w:pPr>
-            <w:proofErr w:type="spellStart"/>
             <w:r>
               <w:rPr>
                 <w:b w:val="0"/>
@@ -8000,7 +7876,6 @@
               </w:rPr>
               <w:t>hindfoot_body</w:t>
             </w:r>
-            <w:proofErr w:type="spellEnd"/>
           </w:p>
         </w:tc>
         <w:tc>
@@ -8093,7 +7968,6 @@
                 <w:spacing w:val="-2"/>
               </w:rPr>
             </w:pPr>
-            <w:proofErr w:type="spellStart"/>
             <w:r>
               <w:rPr>
                 <w:rFonts w:ascii="Consolas" w:hAnsi="Consolas" w:cs="Consolas"/>
@@ -8103,7 +7977,6 @@
               </w:rPr>
               <w:t>muscle_activation_deviation</w:t>
             </w:r>
-            <w:proofErr w:type="spellEnd"/>
           </w:p>
         </w:tc>
         <w:tc>
@@ -8231,7 +8104,6 @@
                 <w:spacing w:val="-2"/>
               </w:rPr>
             </w:pPr>
-            <w:proofErr w:type="spellStart"/>
             <w:r>
               <w:rPr>
                 <w:rFonts w:ascii="Consolas" w:hAnsi="Consolas" w:cs="Consolas"/>
@@ -8241,7 +8113,6 @@
               </w:rPr>
               <w:t>muscle_activation_value</w:t>
             </w:r>
-            <w:proofErr w:type="spellEnd"/>
           </w:p>
         </w:tc>
         <w:tc>
@@ -8369,7 +8240,6 @@
                 <w:spacing w:val="-2"/>
               </w:rPr>
             </w:pPr>
-            <w:proofErr w:type="spellStart"/>
             <w:r>
               <w:rPr>
                 <w:rFonts w:ascii="Consolas" w:hAnsi="Consolas" w:cs="Consolas"/>
@@ -8379,7 +8249,6 @@
               </w:rPr>
               <w:t>controller_deviation</w:t>
             </w:r>
-            <w:proofErr w:type="spellEnd"/>
           </w:p>
         </w:tc>
         <w:tc>
@@ -8507,7 +8376,6 @@
                 <w:spacing w:val="-2"/>
               </w:rPr>
             </w:pPr>
-            <w:proofErr w:type="spellStart"/>
             <w:r>
               <w:rPr>
                 <w:rFonts w:ascii="Consolas" w:hAnsi="Consolas" w:cs="Consolas"/>
@@ -8517,7 +8385,6 @@
               </w:rPr>
               <w:t>controller_value</w:t>
             </w:r>
-            <w:proofErr w:type="spellEnd"/>
           </w:p>
         </w:tc>
         <w:tc>
@@ -8645,7 +8512,6 @@
                 <w:spacing w:val="-2"/>
               </w:rPr>
             </w:pPr>
-            <w:proofErr w:type="spellStart"/>
             <w:r>
               <w:rPr>
                 <w:rFonts w:ascii="Consolas" w:hAnsi="Consolas" w:cs="Consolas"/>
@@ -8655,7 +8521,6 @@
               </w:rPr>
               <w:t>synergy_vector_sum</w:t>
             </w:r>
-            <w:proofErr w:type="spellEnd"/>
           </w:p>
         </w:tc>
         <w:tc>
@@ -8780,7 +8645,6 @@
                 <w:spacing w:val="-2"/>
               </w:rPr>
             </w:pPr>
-            <w:proofErr w:type="spellStart"/>
             <w:r>
               <w:rPr>
                 <w:rFonts w:ascii="Consolas" w:hAnsi="Consolas" w:cs="Consolas"/>
@@ -8790,7 +8654,6 @@
               </w:rPr>
               <w:t>synergy_vector_magnitude</w:t>
             </w:r>
-            <w:proofErr w:type="spellEnd"/>
           </w:p>
         </w:tc>
         <w:tc>
@@ -8907,17 +8770,24 @@
                 <w:spacing w:val="-2"/>
               </w:rPr>
             </w:pPr>
-            <w:proofErr w:type="spellStart"/>
-            <w:r>
-              <w:rPr>
-                <w:rFonts w:ascii="Consolas" w:hAnsi="Consolas" w:cs="Consolas"/>
-                <w:b w:val="0"/>
-                <w:bCs w:val="0"/>
-                <w:spacing w:val="-2"/>
-              </w:rPr>
-              <w:t>limit_normalized_fiber_length</w:t>
-            </w:r>
-            <w:proofErr w:type="spellEnd"/>
+            <w:r>
+              <w:rPr>
+                <w:rFonts w:ascii="Consolas" w:hAnsi="Consolas" w:cs="Consolas"/>
+                <w:b w:val="0"/>
+                <w:bCs w:val="0"/>
+                <w:spacing w:val="-2"/>
+              </w:rPr>
+              <w:t>synergy_vector_</w:t>
+            </w:r>
+            <w:r>
+              <w:rPr>
+                <w:rFonts w:ascii="Consolas" w:hAnsi="Consolas" w:cs="Consolas"/>
+                <w:b w:val="0"/>
+                <w:bCs w:val="0"/>
+                <w:spacing w:val="-2"/>
+              </w:rPr>
+              <w:t>symmetry</w:t>
+            </w:r>
           </w:p>
         </w:tc>
         <w:tc>
@@ -8942,57 +8812,76 @@
                 <w:bCs w:val="0"/>
                 <w:spacing w:val="-2"/>
               </w:rPr>
-              <w:t>muscle</w:t>
-            </w:r>
-          </w:p>
-        </w:tc>
-        <w:tc>
-          <w:tcPr>
-            <w:tcW w:w="1249" w:type="dxa"/>
-          </w:tcPr>
-          <w:p>
-            <w:pPr>
-              <w:pStyle w:val="Heading1"/>
-              <w:spacing w:before="69"/>
-              <w:ind w:left="0" w:right="0"/>
-              <w:rPr>
-                <w:b w:val="0"/>
-                <w:bCs w:val="0"/>
-                <w:spacing w:val="-2"/>
-              </w:rPr>
-            </w:pPr>
-          </w:p>
-        </w:tc>
-        <w:tc>
-          <w:tcPr>
-            <w:tcW w:w="1249" w:type="dxa"/>
-          </w:tcPr>
-          <w:p>
-            <w:pPr>
-              <w:pStyle w:val="Heading1"/>
-              <w:spacing w:before="69"/>
-              <w:ind w:left="0" w:right="0"/>
-              <w:rPr>
-                <w:b w:val="0"/>
-                <w:bCs w:val="0"/>
-                <w:spacing w:val="-2"/>
-              </w:rPr>
-            </w:pPr>
-          </w:p>
-        </w:tc>
-        <w:tc>
-          <w:tcPr>
-            <w:tcW w:w="1249" w:type="dxa"/>
-          </w:tcPr>
-          <w:p>
-            <w:pPr>
-              <w:pStyle w:val="Heading1"/>
-              <w:spacing w:before="69"/>
-              <w:ind w:left="0" w:right="0"/>
-              <w:rPr>
-                <w:b w:val="0"/>
-                <w:bCs w:val="0"/>
-                <w:spacing w:val="-2"/>
+              <w:t>synerg</w:t>
+            </w:r>
+            <w:r>
+              <w:rPr>
+                <w:b w:val="0"/>
+                <w:bCs w:val="0"/>
+                <w:spacing w:val="-2"/>
+              </w:rPr>
+              <w:t>ies</w:t>
+            </w:r>
+          </w:p>
+        </w:tc>
+        <w:tc>
+          <w:tcPr>
+            <w:tcW w:w="1249" w:type="dxa"/>
+          </w:tcPr>
+          <w:p>
+            <w:pPr>
+              <w:pStyle w:val="Heading1"/>
+              <w:spacing w:before="69"/>
+              <w:ind w:left="0" w:right="0"/>
+              <w:rPr>
+                <w:rFonts w:ascii="Wingdings" w:hAnsi="Wingdings"/>
+                <w:b w:val="0"/>
+                <w:bCs w:val="0"/>
+                <w:spacing w:val="-10"/>
+              </w:rPr>
+            </w:pPr>
+            <w:r>
+              <w:rPr>
+                <w:rFonts w:ascii="Wingdings" w:hAnsi="Wingdings"/>
+                <w:b w:val="0"/>
+                <w:bCs w:val="0"/>
+                <w:spacing w:val="-10"/>
+              </w:rPr>
+              <w:t>ü</w:t>
+            </w:r>
+          </w:p>
+        </w:tc>
+        <w:tc>
+          <w:tcPr>
+            <w:tcW w:w="1249" w:type="dxa"/>
+          </w:tcPr>
+          <w:p>
+            <w:pPr>
+              <w:pStyle w:val="Heading1"/>
+              <w:spacing w:before="69"/>
+              <w:ind w:left="0" w:right="0"/>
+              <w:rPr>
+                <w:b w:val="0"/>
+                <w:bCs w:val="0"/>
+                <w:spacing w:val="-2"/>
+              </w:rPr>
+            </w:pPr>
+          </w:p>
+        </w:tc>
+        <w:tc>
+          <w:tcPr>
+            <w:tcW w:w="1249" w:type="dxa"/>
+          </w:tcPr>
+          <w:p>
+            <w:pPr>
+              <w:pStyle w:val="Heading1"/>
+              <w:spacing w:before="69"/>
+              <w:ind w:left="0" w:right="0"/>
+              <w:rPr>
+                <w:rFonts w:ascii="Wingdings" w:hAnsi="Wingdings"/>
+                <w:b w:val="0"/>
+                <w:bCs w:val="0"/>
+                <w:spacing w:val="-10"/>
               </w:rPr>
             </w:pPr>
             <w:r>
@@ -9025,7 +8914,122 @@
                 <w:spacing w:val="-2"/>
               </w:rPr>
             </w:pPr>
-            <w:proofErr w:type="spellStart"/>
+            <w:r>
+              <w:rPr>
+                <w:rFonts w:ascii="Consolas" w:hAnsi="Consolas" w:cs="Consolas"/>
+                <w:b w:val="0"/>
+                <w:bCs w:val="0"/>
+                <w:spacing w:val="-2"/>
+              </w:rPr>
+              <w:t>limit_normalized_fiber_length</w:t>
+            </w:r>
+          </w:p>
+        </w:tc>
+        <w:tc>
+          <w:tcPr>
+            <w:tcW w:w="1406" w:type="dxa"/>
+          </w:tcPr>
+          <w:p>
+            <w:pPr>
+              <w:pStyle w:val="Heading1"/>
+              <w:spacing w:before="69"/>
+              <w:ind w:left="0" w:right="0"/>
+              <w:jc w:val="left"/>
+              <w:rPr>
+                <w:b w:val="0"/>
+                <w:bCs w:val="0"/>
+                <w:spacing w:val="-2"/>
+              </w:rPr>
+            </w:pPr>
+            <w:r>
+              <w:rPr>
+                <w:b w:val="0"/>
+                <w:bCs w:val="0"/>
+                <w:spacing w:val="-2"/>
+              </w:rPr>
+              <w:t>muscle</w:t>
+            </w:r>
+          </w:p>
+        </w:tc>
+        <w:tc>
+          <w:tcPr>
+            <w:tcW w:w="1249" w:type="dxa"/>
+          </w:tcPr>
+          <w:p>
+            <w:pPr>
+              <w:pStyle w:val="Heading1"/>
+              <w:spacing w:before="69"/>
+              <w:ind w:left="0" w:right="0"/>
+              <w:rPr>
+                <w:b w:val="0"/>
+                <w:bCs w:val="0"/>
+                <w:spacing w:val="-2"/>
+              </w:rPr>
+            </w:pPr>
+          </w:p>
+        </w:tc>
+        <w:tc>
+          <w:tcPr>
+            <w:tcW w:w="1249" w:type="dxa"/>
+          </w:tcPr>
+          <w:p>
+            <w:pPr>
+              <w:pStyle w:val="Heading1"/>
+              <w:spacing w:before="69"/>
+              <w:ind w:left="0" w:right="0"/>
+              <w:rPr>
+                <w:b w:val="0"/>
+                <w:bCs w:val="0"/>
+                <w:spacing w:val="-2"/>
+              </w:rPr>
+            </w:pPr>
+          </w:p>
+        </w:tc>
+        <w:tc>
+          <w:tcPr>
+            <w:tcW w:w="1249" w:type="dxa"/>
+          </w:tcPr>
+          <w:p>
+            <w:pPr>
+              <w:pStyle w:val="Heading1"/>
+              <w:spacing w:before="69"/>
+              <w:ind w:left="0" w:right="0"/>
+              <w:rPr>
+                <w:b w:val="0"/>
+                <w:bCs w:val="0"/>
+                <w:spacing w:val="-2"/>
+              </w:rPr>
+            </w:pPr>
+            <w:r>
+              <w:rPr>
+                <w:rFonts w:ascii="Wingdings" w:hAnsi="Wingdings"/>
+                <w:b w:val="0"/>
+                <w:bCs w:val="0"/>
+                <w:spacing w:val="-10"/>
+              </w:rPr>
+              <w:t>ü</w:t>
+            </w:r>
+          </w:p>
+        </w:tc>
+      </w:tr>
+      <w:tr>
+        <w:tc>
+          <w:tcPr>
+            <w:tcW w:w="4745" w:type="dxa"/>
+          </w:tcPr>
+          <w:p>
+            <w:pPr>
+              <w:pStyle w:val="Heading1"/>
+              <w:spacing w:before="69"/>
+              <w:ind w:left="0" w:right="0"/>
+              <w:jc w:val="left"/>
+              <w:rPr>
+                <w:rFonts w:ascii="Consolas" w:hAnsi="Consolas" w:cs="Consolas"/>
+                <w:b w:val="0"/>
+                <w:bCs w:val="0"/>
+                <w:spacing w:val="-2"/>
+              </w:rPr>
+            </w:pPr>
             <w:r>
               <w:rPr>
                 <w:rFonts w:ascii="Consolas" w:hAnsi="Consolas" w:cs="Consolas"/>
@@ -9035,7 +9039,6 @@
               </w:rPr>
               <w:t>user_defined</w:t>
             </w:r>
-            <w:proofErr w:type="spellEnd"/>
           </w:p>
         </w:tc>
         <w:tc>

</xml_diff>